<commit_message>
added sql queries to result doc/pdf
</commit_message>
<xml_diff>
--- a/BI_Projects/BI_59/task3/query_results.docx
+++ b/BI_Projects/BI_59/task3/query_results.docx
@@ -10,7 +10,48 @@
         <w:t>3.1</w:t>
       </w:r>
     </w:p>
-    <w:p/>
+    <w:p>
+      <w:r>
+        <w:rPr>
+          <w:noProof/>
+        </w:rPr>
+        <w:drawing>
+          <wp:inline distT="0" distB="0" distL="0" distR="0" wp14:anchorId="6FE41CE2" wp14:editId="1D3508E2">
+            <wp:extent cx="4562475" cy="2743200"/>
+            <wp:effectExtent l="0" t="0" r="9525" b="0"/>
+            <wp:docPr id="1358563827" name="Grafik 1"/>
+            <wp:cNvGraphicFramePr>
+              <a:graphicFrameLocks xmlns:a="http://schemas.openxmlformats.org/drawingml/2006/main" noChangeAspect="1"/>
+            </wp:cNvGraphicFramePr>
+            <a:graphic xmlns:a="http://schemas.openxmlformats.org/drawingml/2006/main">
+              <a:graphicData uri="http://schemas.openxmlformats.org/drawingml/2006/picture">
+                <pic:pic xmlns:pic="http://schemas.openxmlformats.org/drawingml/2006/picture">
+                  <pic:nvPicPr>
+                    <pic:cNvPr id="1358563827" name=""/>
+                    <pic:cNvPicPr/>
+                  </pic:nvPicPr>
+                  <pic:blipFill>
+                    <a:blip r:embed="rId4"/>
+                    <a:stretch>
+                      <a:fillRect/>
+                    </a:stretch>
+                  </pic:blipFill>
+                  <pic:spPr>
+                    <a:xfrm>
+                      <a:off x="0" y="0"/>
+                      <a:ext cx="4562475" cy="2743200"/>
+                    </a:xfrm>
+                    <a:prstGeom prst="rect">
+                      <a:avLst/>
+                    </a:prstGeom>
+                  </pic:spPr>
+                </pic:pic>
+              </a:graphicData>
+            </a:graphic>
+          </wp:inline>
+        </w:drawing>
+      </w:r>
+    </w:p>
     <w:p>
       <w:pPr>
         <w:pStyle w:val="berschrift2"/>
@@ -21,6 +62,9 @@
     </w:p>
     <w:p>
       <w:r>
+        <w:rPr>
+          <w:noProof/>
+        </w:rPr>
         <w:drawing>
           <wp:inline distT="0" distB="0" distL="0" distR="0" wp14:anchorId="2A8C6044" wp14:editId="15C61D91">
             <wp:extent cx="4533900" cy="4021232"/>
@@ -37,7 +81,7 @@
                     <pic:cNvPicPr/>
                   </pic:nvPicPr>
                   <pic:blipFill>
-                    <a:blip r:embed="rId4"/>
+                    <a:blip r:embed="rId5"/>
                     <a:stretch>
                       <a:fillRect/>
                     </a:stretch>
@@ -69,6 +113,9 @@
     </w:p>
     <w:p>
       <w:r>
+        <w:rPr>
+          <w:noProof/>
+        </w:rPr>
         <w:drawing>
           <wp:inline distT="0" distB="0" distL="0" distR="0" wp14:anchorId="5CC2B40D" wp14:editId="7C0999B7">
             <wp:extent cx="5760720" cy="4279265"/>
@@ -85,7 +132,7 @@
                     <pic:cNvPicPr/>
                   </pic:nvPicPr>
                   <pic:blipFill>
-                    <a:blip r:embed="rId5"/>
+                    <a:blip r:embed="rId6"/>
                     <a:stretch>
                       <a:fillRect/>
                     </a:stretch>
@@ -117,6 +164,9 @@
     </w:p>
     <w:p>
       <w:r>
+        <w:rPr>
+          <w:noProof/>
+        </w:rPr>
         <w:drawing>
           <wp:inline distT="0" distB="0" distL="0" distR="0" wp14:anchorId="1B52E5A9" wp14:editId="2991BA82">
             <wp:extent cx="5760720" cy="4505960"/>
@@ -133,7 +183,7 @@
                     <pic:cNvPicPr/>
                   </pic:nvPicPr>
                   <pic:blipFill>
-                    <a:blip r:embed="rId6"/>
+                    <a:blip r:embed="rId7"/>
                     <a:stretch>
                       <a:fillRect/>
                     </a:stretch>
@@ -159,7 +209,50 @@
         <w:pStyle w:val="berschrift2"/>
       </w:pPr>
       <w:r>
+        <w:lastRenderedPageBreak/>
         <w:t>3.5</w:t>
+      </w:r>
+    </w:p>
+    <w:p>
+      <w:r>
+        <w:rPr>
+          <w:noProof/>
+        </w:rPr>
+        <w:drawing>
+          <wp:inline distT="0" distB="0" distL="0" distR="0" wp14:anchorId="37C758D9" wp14:editId="32E45859">
+            <wp:extent cx="4396154" cy="3814699"/>
+            <wp:effectExtent l="0" t="0" r="4445" b="0"/>
+            <wp:docPr id="433494472" name="Grafik 1"/>
+            <wp:cNvGraphicFramePr>
+              <a:graphicFrameLocks xmlns:a="http://schemas.openxmlformats.org/drawingml/2006/main" noChangeAspect="1"/>
+            </wp:cNvGraphicFramePr>
+            <a:graphic xmlns:a="http://schemas.openxmlformats.org/drawingml/2006/main">
+              <a:graphicData uri="http://schemas.openxmlformats.org/drawingml/2006/picture">
+                <pic:pic xmlns:pic="http://schemas.openxmlformats.org/drawingml/2006/picture">
+                  <pic:nvPicPr>
+                    <pic:cNvPr id="433494472" name=""/>
+                    <pic:cNvPicPr/>
+                  </pic:nvPicPr>
+                  <pic:blipFill>
+                    <a:blip r:embed="rId8"/>
+                    <a:stretch>
+                      <a:fillRect/>
+                    </a:stretch>
+                  </pic:blipFill>
+                  <pic:spPr>
+                    <a:xfrm>
+                      <a:off x="0" y="0"/>
+                      <a:ext cx="4397821" cy="3816145"/>
+                    </a:xfrm>
+                    <a:prstGeom prst="rect">
+                      <a:avLst/>
+                    </a:prstGeom>
+                  </pic:spPr>
+                </pic:pic>
+              </a:graphicData>
+            </a:graphic>
+          </wp:inline>
+        </w:drawing>
       </w:r>
     </w:p>
     <w:p>
@@ -167,7 +260,50 @@
         <w:pStyle w:val="berschrift2"/>
       </w:pPr>
       <w:r>
+        <w:lastRenderedPageBreak/>
         <w:t>3.6</w:t>
+      </w:r>
+    </w:p>
+    <w:p>
+      <w:r>
+        <w:rPr>
+          <w:noProof/>
+        </w:rPr>
+        <w:drawing>
+          <wp:inline distT="0" distB="0" distL="0" distR="0" wp14:anchorId="7093FDE6" wp14:editId="4CB85EA3">
+            <wp:extent cx="5760720" cy="5339715"/>
+            <wp:effectExtent l="0" t="0" r="0" b="0"/>
+            <wp:docPr id="1776296175" name="Grafik 1"/>
+            <wp:cNvGraphicFramePr>
+              <a:graphicFrameLocks xmlns:a="http://schemas.openxmlformats.org/drawingml/2006/main" noChangeAspect="1"/>
+            </wp:cNvGraphicFramePr>
+            <a:graphic xmlns:a="http://schemas.openxmlformats.org/drawingml/2006/main">
+              <a:graphicData uri="http://schemas.openxmlformats.org/drawingml/2006/picture">
+                <pic:pic xmlns:pic="http://schemas.openxmlformats.org/drawingml/2006/picture">
+                  <pic:nvPicPr>
+                    <pic:cNvPr id="1776296175" name=""/>
+                    <pic:cNvPicPr/>
+                  </pic:nvPicPr>
+                  <pic:blipFill>
+                    <a:blip r:embed="rId9"/>
+                    <a:stretch>
+                      <a:fillRect/>
+                    </a:stretch>
+                  </pic:blipFill>
+                  <pic:spPr>
+                    <a:xfrm>
+                      <a:off x="0" y="0"/>
+                      <a:ext cx="5760720" cy="5339715"/>
+                    </a:xfrm>
+                    <a:prstGeom prst="rect">
+                      <a:avLst/>
+                    </a:prstGeom>
+                  </pic:spPr>
+                </pic:pic>
+              </a:graphicData>
+            </a:graphic>
+          </wp:inline>
+        </w:drawing>
       </w:r>
     </w:p>
     <w:p>
@@ -175,7 +311,50 @@
         <w:pStyle w:val="berschrift2"/>
       </w:pPr>
       <w:r>
+        <w:lastRenderedPageBreak/>
         <w:t>3.7</w:t>
+      </w:r>
+    </w:p>
+    <w:p>
+      <w:r>
+        <w:rPr>
+          <w:noProof/>
+        </w:rPr>
+        <w:drawing>
+          <wp:inline distT="0" distB="0" distL="0" distR="0" wp14:anchorId="12A7540F" wp14:editId="04EBD15F">
+            <wp:extent cx="4981575" cy="3076575"/>
+            <wp:effectExtent l="0" t="0" r="9525" b="9525"/>
+            <wp:docPr id="716439805" name="Grafik 1" descr="Ein Bild, das Text, Screenshot, Software, Schrift enthält.&#10;&#10;Automatisch generierte Beschreibung"/>
+            <wp:cNvGraphicFramePr>
+              <a:graphicFrameLocks xmlns:a="http://schemas.openxmlformats.org/drawingml/2006/main" noChangeAspect="1"/>
+            </wp:cNvGraphicFramePr>
+            <a:graphic xmlns:a="http://schemas.openxmlformats.org/drawingml/2006/main">
+              <a:graphicData uri="http://schemas.openxmlformats.org/drawingml/2006/picture">
+                <pic:pic xmlns:pic="http://schemas.openxmlformats.org/drawingml/2006/picture">
+                  <pic:nvPicPr>
+                    <pic:cNvPr id="716439805" name="Grafik 1" descr="Ein Bild, das Text, Screenshot, Software, Schrift enthält.&#10;&#10;Automatisch generierte Beschreibung"/>
+                    <pic:cNvPicPr/>
+                  </pic:nvPicPr>
+                  <pic:blipFill>
+                    <a:blip r:embed="rId10"/>
+                    <a:stretch>
+                      <a:fillRect/>
+                    </a:stretch>
+                  </pic:blipFill>
+                  <pic:spPr>
+                    <a:xfrm>
+                      <a:off x="0" y="0"/>
+                      <a:ext cx="4981575" cy="3076575"/>
+                    </a:xfrm>
+                    <a:prstGeom prst="rect">
+                      <a:avLst/>
+                    </a:prstGeom>
+                  </pic:spPr>
+                </pic:pic>
+              </a:graphicData>
+            </a:graphic>
+          </wp:inline>
+        </w:drawing>
       </w:r>
     </w:p>
     <w:p>
@@ -184,6 +363,48 @@
       </w:pPr>
       <w:r>
         <w:t>3.8</w:t>
+      </w:r>
+    </w:p>
+    <w:p>
+      <w:r>
+        <w:rPr>
+          <w:noProof/>
+        </w:rPr>
+        <w:drawing>
+          <wp:inline distT="0" distB="0" distL="0" distR="0" wp14:anchorId="27C2CAE9" wp14:editId="09910AD4">
+            <wp:extent cx="5324475" cy="5029200"/>
+            <wp:effectExtent l="0" t="0" r="9525" b="0"/>
+            <wp:docPr id="871489822" name="Grafik 1" descr="Ein Bild, das Text, Screenshot, Schrift, Zahl enthält.&#10;&#10;Automatisch generierte Beschreibung"/>
+            <wp:cNvGraphicFramePr>
+              <a:graphicFrameLocks xmlns:a="http://schemas.openxmlformats.org/drawingml/2006/main" noChangeAspect="1"/>
+            </wp:cNvGraphicFramePr>
+            <a:graphic xmlns:a="http://schemas.openxmlformats.org/drawingml/2006/main">
+              <a:graphicData uri="http://schemas.openxmlformats.org/drawingml/2006/picture">
+                <pic:pic xmlns:pic="http://schemas.openxmlformats.org/drawingml/2006/picture">
+                  <pic:nvPicPr>
+                    <pic:cNvPr id="871489822" name="Grafik 1" descr="Ein Bild, das Text, Screenshot, Schrift, Zahl enthält.&#10;&#10;Automatisch generierte Beschreibung"/>
+                    <pic:cNvPicPr/>
+                  </pic:nvPicPr>
+                  <pic:blipFill>
+                    <a:blip r:embed="rId11"/>
+                    <a:stretch>
+                      <a:fillRect/>
+                    </a:stretch>
+                  </pic:blipFill>
+                  <pic:spPr>
+                    <a:xfrm>
+                      <a:off x="0" y="0"/>
+                      <a:ext cx="5324475" cy="5029200"/>
+                    </a:xfrm>
+                    <a:prstGeom prst="rect">
+                      <a:avLst/>
+                    </a:prstGeom>
+                  </pic:spPr>
+                </pic:pic>
+              </a:graphicData>
+            </a:graphic>
+          </wp:inline>
+        </w:drawing>
       </w:r>
     </w:p>
     <w:sectPr>

</xml_diff>